<commit_message>
Nowa prezentacjaNaObronę - notatki skryptu
</commit_message>
<xml_diff>
--- a/Obrona_JPSZEFLER/pomocnicze_archiwum/TabelaWeryfikacjiHipotez.docx
+++ b/Obrona_JPSZEFLER/pomocnicze_archiwum/TabelaWeryfikacjiHipotez.docx
@@ -11,17 +11,12 @@
       <w:bookmarkStart w:id="2" w:name="_Toc182910027"/>
       <w:bookmarkStart w:id="3" w:name="_Toc183082907"/>
       <w:r>
-        <w:t xml:space="preserve">Tabela </w:t>
+        <w:t>Tabela</w:t>
       </w:r>
-      <w:fldSimple w:instr=" SEQ Tabela \* ARABIC ">
-        <w:r>
-          <w:rPr>
-            <w:noProof/>
-          </w:rPr>
-          <w:t>1</w:t>
-        </w:r>
-      </w:fldSimple>
       <w:bookmarkEnd w:id="0"/>
+      <w:r>
+        <w:t xml:space="preserve"> 80</w:t>
+      </w:r>
       <w:r>
         <w:t>.</w:t>
       </w:r>

</xml_diff>